<commit_message>
Finito il glossario dei termini
</commit_message>
<xml_diff>
--- a/1)Analisi dei requisiti/1.2.2)Requisiti espressi in liguaggio naturale.docx
+++ b/1)Analisi dei requisiti/1.2.2)Requisiti espressi in liguaggio naturale.docx
@@ -19,7 +19,7 @@
           <w:sz w:val="56"/>
           <w:szCs w:val="56"/>
         </w:rPr>
-        <w:t>R</w:t>
+        <w:t>Requisiti espressi in linguaggio naturale</w:t>
       </w:r>
       <w:r>
         <w:rPr>
@@ -28,15 +28,6 @@
           <w:sz w:val="56"/>
           <w:szCs w:val="56"/>
         </w:rPr>
-        <w:t>equisiti espressi in linguaggio naturale</w:t>
-      </w:r>
-      <w:r>
-        <w:rPr>
-          <w:b/>
-          <w:bCs/>
-          <w:sz w:val="56"/>
-          <w:szCs w:val="56"/>
-        </w:rPr>
         <w:t>:</w:t>
       </w:r>
     </w:p>
@@ -85,7 +76,16 @@
         <w:t xml:space="preserve">Si dovranno gestire i dati riguardanti i </w:t>
       </w:r>
       <w:r>
-        <w:t>fornitori, i clienti, il magazzino, i dipendenti</w:t>
+        <w:t xml:space="preserve">fornitori, i clienti, il </w:t>
+      </w:r>
+      <w:r>
+        <w:rPr>
+          <w:highlight w:val="yellow"/>
+        </w:rPr>
+        <w:t>magazzino</w:t>
+      </w:r>
+      <w:r>
+        <w:t>, i dipendenti</w:t>
       </w:r>
       <w:r>
         <w:t xml:space="preserve"> e le materie pri</w:t>
@@ -105,172 +105,184 @@
         <w:t xml:space="preserve">di </w:t>
       </w:r>
       <w:r>
+        <w:t>gestione</w:t>
+      </w:r>
+      <w:r>
+        <w:t xml:space="preserve"> del magazzino</w:t>
+      </w:r>
+      <w:r>
+        <w:t xml:space="preserve"> e dei contratti sui dipendenti e sulle varie aziende che rappresentano la parte di acquisto e vendita, con lo scopo di minimizzare i contratti.</w:t>
+      </w:r>
+    </w:p>
+    <w:p>
+      <w:pPr>
+        <w:jc w:val="both"/>
+      </w:pPr>
+      <w:r>
+        <w:t xml:space="preserve">Riguardo i </w:t>
+      </w:r>
+      <w:r>
         <w:rPr>
           <w:highlight w:val="yellow"/>
         </w:rPr>
-        <w:t>gestione</w:t>
+        <w:t>fornitori</w:t>
+      </w:r>
+      <w:r>
+        <w:t xml:space="preserve"> </w:t>
+      </w:r>
+      <w:r>
+        <w:t>bisognerà</w:t>
+      </w:r>
+      <w:r>
+        <w:t xml:space="preserve"> comprendere i dati relativi</w:t>
+      </w:r>
+      <w:r>
+        <w:t xml:space="preserve"> ai loro </w:t>
+      </w:r>
+      <w:r>
+        <w:t>prodotti</w:t>
+      </w:r>
+      <w:r>
+        <w:t xml:space="preserve"> per le materie prime alla localizzazione.</w:t>
+      </w:r>
+    </w:p>
+    <w:p>
+      <w:pPr>
+        <w:jc w:val="both"/>
+      </w:pPr>
+      <w:r>
+        <w:t xml:space="preserve">Relativamente alla parte dei </w:t>
       </w:r>
       <w:r>
         <w:rPr>
           <w:highlight w:val="yellow"/>
         </w:rPr>
-        <w:t xml:space="preserve"> del magazzino</w:t>
-      </w:r>
-      <w:r>
-        <w:t xml:space="preserve"> e dei contratti sui dipendenti e sulle varie aziende che rappresentano la parte di acquisto e vendita, con lo scopo di minimizzare i contratti.</w:t>
-      </w:r>
-    </w:p>
-    <w:p>
-      <w:pPr>
-        <w:jc w:val="both"/>
-      </w:pPr>
-      <w:r>
-        <w:t xml:space="preserve">Riguardo i </w:t>
+        <w:t>prodotti finiti</w:t>
+      </w:r>
+      <w:r>
+        <w:t xml:space="preserve"> si </w:t>
+      </w:r>
+      <w:r>
+        <w:t>vorranno</w:t>
+      </w:r>
+      <w:r>
+        <w:t xml:space="preserve"> conoscere i dati relativi alle loro </w:t>
+      </w:r>
+      <w:r>
+        <w:t>quantità</w:t>
+      </w:r>
+      <w:r>
+        <w:t>, prezzi e acquirenti oltre al loro stoccaggio nel magazzino</w:t>
+      </w:r>
+    </w:p>
+    <w:p>
+      <w:pPr>
+        <w:jc w:val="both"/>
+      </w:pPr>
+      <w:r>
+        <w:t xml:space="preserve">Per quanto riguarda la parte dei </w:t>
       </w:r>
       <w:r>
         <w:rPr>
           <w:highlight w:val="yellow"/>
         </w:rPr>
-        <w:t>fornitori</w:t>
+        <w:t>clienti</w:t>
       </w:r>
       <w:r>
         <w:t xml:space="preserve"> </w:t>
       </w:r>
       <w:r>
-        <w:t>bisognerà</w:t>
-      </w:r>
-      <w:r>
-        <w:t xml:space="preserve"> comprendere i dati relativi</w:t>
-      </w:r>
-      <w:r>
-        <w:t xml:space="preserve"> ai loro </w:t>
-      </w:r>
-      <w:r>
-        <w:t>prodotti</w:t>
-      </w:r>
-      <w:r>
-        <w:t xml:space="preserve"> per le materie prime alla localizzazione.</w:t>
-      </w:r>
-    </w:p>
-    <w:p>
-      <w:pPr>
-        <w:jc w:val="both"/>
-      </w:pPr>
-      <w:r>
-        <w:t xml:space="preserve">Relativamente alla parte dei </w:t>
+        <w:t>sarà</w:t>
+      </w:r>
+      <w:r>
+        <w:t xml:space="preserve"> necessario ricavare i dati sulle loro </w:t>
+      </w:r>
+      <w:r>
+        <w:t>necessità</w:t>
+      </w:r>
+      <w:r>
+        <w:t xml:space="preserve"> di </w:t>
       </w:r>
       <w:r>
         <w:rPr>
           <w:highlight w:val="yellow"/>
         </w:rPr>
-        <w:t>prodotti finiti</w:t>
-      </w:r>
-      <w:r>
-        <w:t xml:space="preserve"> si </w:t>
-      </w:r>
-      <w:r>
-        <w:t>vorranno</w:t>
-      </w:r>
-      <w:r>
-        <w:t xml:space="preserve"> conoscere i dati relativi alle loro </w:t>
-      </w:r>
-      <w:r>
-        <w:t>quantità</w:t>
-      </w:r>
-      <w:r>
-        <w:t>, prezzi e acquirenti oltre al loro stoccaggio nel magazzino</w:t>
-      </w:r>
-    </w:p>
-    <w:p>
-      <w:pPr>
-        <w:jc w:val="both"/>
-      </w:pPr>
-      <w:r>
-        <w:t xml:space="preserve">Per quanto riguarda la parte dei </w:t>
+        <w:t>acquisto</w:t>
+      </w:r>
+      <w:r>
+        <w:t>.</w:t>
+      </w:r>
+    </w:p>
+    <w:p>
+      <w:pPr>
+        <w:jc w:val="both"/>
+      </w:pPr>
+      <w:r>
+        <w:t>Perciò</w:t>
+      </w:r>
+      <w:r>
+        <w:t xml:space="preserve"> il </w:t>
+      </w:r>
+      <w:r>
+        <w:t>cliente</w:t>
+      </w:r>
+      <w:r>
+        <w:t xml:space="preserve"> </w:t>
+      </w:r>
+      <w:r>
+        <w:t>avrà</w:t>
+      </w:r>
+      <w:r>
+        <w:t xml:space="preserve"> bisogno di parlare direttamente con un impiegato della sezione commerciale per effettuare un ordine personalizzato.</w:t>
+      </w:r>
+    </w:p>
+    <w:p>
+      <w:pPr>
+        <w:jc w:val="both"/>
+      </w:pPr>
+      <w:r>
+        <w:t>Inoltre,</w:t>
+      </w:r>
+      <w:r>
+        <w:t xml:space="preserve"> si vorranno conoscere </w:t>
+      </w:r>
+      <w:r>
+        <w:t xml:space="preserve">i dati relativi agli </w:t>
       </w:r>
       <w:r>
         <w:rPr>
           <w:highlight w:val="yellow"/>
         </w:rPr>
-        <w:t>clienti</w:t>
-      </w:r>
-      <w:r>
-        <w:t xml:space="preserve"> </w:t>
-      </w:r>
-      <w:r>
-        <w:t>sarà</w:t>
-      </w:r>
-      <w:r>
-        <w:t xml:space="preserve"> necessario ricavare i dati sulle loro </w:t>
-      </w:r>
-      <w:r>
-        <w:t>necessità</w:t>
-      </w:r>
-      <w:r>
-        <w:t xml:space="preserve"> di acquisto.</w:t>
-      </w:r>
-    </w:p>
-    <w:p>
-      <w:pPr>
-        <w:jc w:val="both"/>
-      </w:pPr>
-      <w:r>
-        <w:t>Perciò</w:t>
-      </w:r>
-      <w:r>
-        <w:t xml:space="preserve"> il </w:t>
-      </w:r>
-      <w:r>
-        <w:t>cliente</w:t>
-      </w:r>
-      <w:r>
-        <w:t xml:space="preserve"> </w:t>
-      </w:r>
-      <w:r>
-        <w:t>avrà</w:t>
-      </w:r>
-      <w:r>
-        <w:t xml:space="preserve"> bisogno di parlare direttamente con un impiegato della sezione commerciale per effettuare un ordine personalizzato.</w:t>
-      </w:r>
-    </w:p>
-    <w:p>
-      <w:pPr>
-        <w:jc w:val="both"/>
-      </w:pPr>
-      <w:r>
-        <w:t>Inoltre,</w:t>
-      </w:r>
-      <w:r>
-        <w:t xml:space="preserve"> si vorranno conoscere </w:t>
-      </w:r>
-      <w:r>
-        <w:t xml:space="preserve">i dati relativi agli </w:t>
+        <w:t>autisti</w:t>
+      </w:r>
+      <w:r>
+        <w:t xml:space="preserve"> per il trasporto delle materie prime e la consegna dei prodotti finiti e i relativi costi di spedizione.</w:t>
+      </w:r>
+    </w:p>
+    <w:p>
+      <w:pPr>
+        <w:jc w:val="both"/>
+      </w:pPr>
+      <w:r>
+        <w:t xml:space="preserve">Relativamente alle </w:t>
       </w:r>
       <w:r>
         <w:rPr>
           <w:highlight w:val="yellow"/>
         </w:rPr>
-        <w:t>autisti</w:t>
-      </w:r>
-      <w:r>
-        <w:t xml:space="preserve"> per il trasporto delle materie prime e la consegna dei prodotti finiti e i relativi costi di spedizione.</w:t>
-      </w:r>
-    </w:p>
-    <w:p>
-      <w:pPr>
-        <w:jc w:val="both"/>
-      </w:pPr>
-      <w:r>
-        <w:t xml:space="preserve">Relativamente alle </w:t>
+        <w:t>materie prime</w:t>
+      </w:r>
+      <w:r>
+        <w:t xml:space="preserve"> si dovranno conoscere tutte le proprietà fisiche e chimiche oltre alla loro disponibilità nel magazzino che verrà fornita da dei </w:t>
       </w:r>
       <w:r>
         <w:rPr>
           <w:highlight w:val="yellow"/>
         </w:rPr>
-        <w:t>materie prime</w:t>
-      </w:r>
-      <w:r>
-        <w:t xml:space="preserve"> si dovranno conoscere tutte le proprietà fisiche e chimiche oltre alla loro disponibilità nel magazzino che verrà fornita da dei codici identificativi alfanumerici i quali saranno univoci e assegnati internamente dalla nostra azienda per </w:t>
+        <w:t>codici identificativi</w:t>
+      </w:r>
+      <w:r>
+        <w:t xml:space="preserve"> alfanumerici i quali saranno univoci e assegnati internamente dalla nostra azienda per </w:t>
       </w:r>
       <w:r>
         <w:t xml:space="preserve">la </w:t>

</xml_diff>